<commit_message>
Updates to setup and logging messages
</commit_message>
<xml_diff>
--- a/Setup.docx
+++ b/Setup.docx
@@ -52,7 +52,29 @@
         <w:br/>
         <w:t xml:space="preserve"/>
         <w:br/>
-        <w:t xml:space="preserve">Step 2: Install maven and add to path</w:t>
+        <w:t xml:space="preserve">Step 2: Download and Install maven and add to path</w:t>
+      </w:r>
+    </w:p>
+    <w:p>
+      <w:pPr/>
+      <w:r>
+        <w:rPr>
+          <w:rFonts w:ascii="Times" w:hAnsi="Times" w:cs="Times"/>
+          <w:sz w:val="24"/>
+          <w:sz-cs w:val="24"/>
+        </w:rPr>
+        <w:t xml:space="preserve"/>
+      </w:r>
+    </w:p>
+    <w:p>
+      <w:pPr/>
+      <w:r>
+        <w:rPr>
+          <w:rFonts w:ascii="Times" w:hAnsi="Times" w:cs="Times"/>
+          <w:sz w:val="24"/>
+          <w:sz-cs w:val="24"/>
+        </w:rPr>
+        <w:t xml:space="preserve">https://maven.apache.org/download.cgi</w:t>
       </w:r>
     </w:p>
     <w:p>
@@ -197,7 +219,7 @@
         <w:tab/>
         <w:t xml:space="preserve">•</w:t>
         <w:tab/>
-        <w:t xml:space="preserve">Navigate to the project folder from command prompt or Terminal</w:t>
+        <w:t xml:space="preserve">Navigate to the project folder after extracting if necessary</w:t>
       </w:r>
     </w:p>
     <w:p>
@@ -214,7 +236,7 @@
         <w:tab/>
         <w:t xml:space="preserve">•</w:t>
         <w:tab/>
-        <w:t xml:space="preserve">Set the URL and username, password in the file - ./data.properties</w:t>
+        <w:t xml:space="preserve">Set the URL, username, password and Email to send report to in the file - ./data.properties</w:t>
       </w:r>
     </w:p>
     <w:p>
@@ -231,7 +253,54 @@
         <w:tab/>
         <w:t xml:space="preserve">•</w:t>
         <w:tab/>
-        <w:t xml:space="preserve">To start execute the file - run.bat </w:t>
+        <w:t xml:space="preserve">Add the path to the folder containing files in run.bat file and to start execution, run the file - run.bat</w:t>
+      </w:r>
+    </w:p>
+    <w:p>
+      <w:pPr>
+        <w:ind w:left="720"/>
+      </w:pPr>
+      <w:r>
+        <w:rPr>
+          <w:rFonts w:ascii="Times" w:hAnsi="Times" w:cs="Times"/>
+          <w:sz w:val="24"/>
+          <w:sz-cs w:val="24"/>
+        </w:rPr>
+        <w:t xml:space="preserve"/>
+      </w:r>
+    </w:p>
+    <w:p>
+      <w:pPr/>
+      <w:r>
+        <w:rPr>
+          <w:rFonts w:ascii="Times" w:hAnsi="Times" w:cs="Times"/>
+          <w:sz w:val="32"/>
+          <w:sz-cs w:val="32"/>
+          <w:spacing w:val="0"/>
+          <w:color w:val="000000"/>
+        </w:rPr>
+        <w:t xml:space="preserve">NOTE: Please use chrome version 91</w:t>
+      </w:r>
+      <w:r>
+        <w:rPr>
+          <w:rFonts w:ascii="Times" w:hAnsi="Times" w:cs="Times"/>
+          <w:sz w:val="24"/>
+          <w:sz-cs w:val="24"/>
+        </w:rPr>
+        <w:t xml:space="preserve"/>
+      </w:r>
+    </w:p>
+    <w:p>
+      <w:pPr>
+        <w:ind w:left="720"/>
+      </w:pPr>
+      <w:r>
+        <w:rPr>
+          <w:rFonts w:ascii="Times" w:hAnsi="Times" w:cs="Times"/>
+          <w:sz w:val="24"/>
+          <w:sz-cs w:val="24"/>
+        </w:rPr>
+        <w:t xml:space="preserve"/>
       </w:r>
     </w:p>
     <w:sectPr>

</xml_diff>